<commit_message>
little changes to figures and adding new genes to tables
</commit_message>
<xml_diff>
--- a/figures_and_tables/STable2_query_DMSP_genes_SY1.docx
+++ b/figures_and_tables/STable2_query_DMSP_genes_SY1.docx
@@ -2593,6 +2593,145 @@
               </w:rPr>
               <w:t>, 2006</w:t>
             </w:r>
+          </w:p>
+        </w:tc>
+      </w:tr>
+      <w:tr>
+        <w:trPr>
+          <w:trHeight w:val="256"/>
+        </w:trPr>
+        <w:tc>
+          <w:tcPr>
+            <w:tcW w:w="1540" w:type="dxa"/>
+            <w:tcBorders>
+              <w:top w:val="single" w:sz="4" w:space="0" w:color="000000"/>
+              <w:left w:val="single" w:sz="4" w:space="0" w:color="000000"/>
+              <w:bottom w:val="single" w:sz="4" w:space="0" w:color="000000"/>
+            </w:tcBorders>
+            <w:shd w:val="clear" w:color="auto" w:fill="auto"/>
+          </w:tcPr>
+          <w:p>
+            <w:pPr>
+              <w:snapToGrid w:val="0"/>
+              <w:spacing w:after="0" w:line="100" w:lineRule="atLeast"/>
+              <w:rPr>
+                <w:rFonts w:ascii="Times New Roman" w:hAnsi="Times New Roman" w:cs="Times New Roman"/>
+                <w:sz w:val="20"/>
+                <w:szCs w:val="20"/>
+              </w:rPr>
+            </w:pPr>
+            <w:proofErr w:type="spellStart"/>
+            <w:r>
+              <w:rPr>
+                <w:rFonts w:ascii="Times New Roman" w:hAnsi="Times New Roman" w:cs="Times New Roman"/>
+                <w:sz w:val="20"/>
+                <w:szCs w:val="20"/>
+              </w:rPr>
+              <w:t>rhodopsin</w:t>
+            </w:r>
+            <w:proofErr w:type="spellEnd"/>
+          </w:p>
+        </w:tc>
+        <w:tc>
+          <w:tcPr>
+            <w:tcW w:w="2958" w:type="dxa"/>
+            <w:tcBorders>
+              <w:top w:val="single" w:sz="4" w:space="0" w:color="000000"/>
+              <w:left w:val="single" w:sz="4" w:space="0" w:color="000000"/>
+              <w:bottom w:val="single" w:sz="4" w:space="0" w:color="000000"/>
+            </w:tcBorders>
+            <w:shd w:val="clear" w:color="auto" w:fill="auto"/>
+          </w:tcPr>
+          <w:p>
+            <w:pPr>
+              <w:snapToGrid w:val="0"/>
+              <w:spacing w:after="0" w:line="100" w:lineRule="atLeast"/>
+              <w:rPr>
+                <w:rFonts w:ascii="Times New Roman" w:hAnsi="Times New Roman"/>
+                <w:sz w:val="20"/>
+                <w:szCs w:val="20"/>
+              </w:rPr>
+            </w:pPr>
+            <w:proofErr w:type="spellStart"/>
+            <w:r>
+              <w:rPr>
+                <w:rFonts w:ascii="Times New Roman" w:hAnsi="Times New Roman"/>
+                <w:i/>
+                <w:sz w:val="20"/>
+                <w:szCs w:val="20"/>
+              </w:rPr>
+              <w:t>Marinobacter</w:t>
+            </w:r>
+            <w:proofErr w:type="spellEnd"/>
+            <w:r>
+              <w:rPr>
+                <w:rFonts w:ascii="Times New Roman" w:hAnsi="Times New Roman"/>
+                <w:i/>
+                <w:sz w:val="20"/>
+                <w:szCs w:val="20"/>
+              </w:rPr>
+              <w:t xml:space="preserve"> </w:t>
+            </w:r>
+            <w:r>
+              <w:rPr>
+                <w:rFonts w:ascii="Times New Roman" w:hAnsi="Times New Roman"/>
+                <w:sz w:val="20"/>
+                <w:szCs w:val="20"/>
+              </w:rPr>
+              <w:t>sp. ELB17</w:t>
+            </w:r>
+          </w:p>
+        </w:tc>
+        <w:tc>
+          <w:tcPr>
+            <w:tcW w:w="1695" w:type="dxa"/>
+            <w:tcBorders>
+              <w:top w:val="single" w:sz="4" w:space="0" w:color="000000"/>
+              <w:left w:val="single" w:sz="4" w:space="0" w:color="000000"/>
+              <w:bottom w:val="single" w:sz="4" w:space="0" w:color="000000"/>
+            </w:tcBorders>
+            <w:shd w:val="clear" w:color="auto" w:fill="auto"/>
+          </w:tcPr>
+          <w:p>
+            <w:pPr>
+              <w:snapToGrid w:val="0"/>
+              <w:spacing w:after="0" w:line="100" w:lineRule="atLeast"/>
+              <w:rPr>
+                <w:rFonts w:ascii="Times New Roman" w:hAnsi="Times New Roman"/>
+                <w:sz w:val="20"/>
+                <w:szCs w:val="20"/>
+              </w:rPr>
+            </w:pPr>
+            <w:r>
+              <w:rPr>
+                <w:rFonts w:ascii="Times New Roman" w:hAnsi="Times New Roman" w:cs="Times New Roman"/>
+                <w:sz w:val="20"/>
+                <w:szCs w:val="20"/>
+              </w:rPr>
+              <w:t>EAZ99241</w:t>
+            </w:r>
+          </w:p>
+        </w:tc>
+        <w:tc>
+          <w:tcPr>
+            <w:tcW w:w="2194" w:type="dxa"/>
+            <w:tcBorders>
+              <w:top w:val="single" w:sz="4" w:space="0" w:color="000000"/>
+              <w:left w:val="single" w:sz="4" w:space="0" w:color="000000"/>
+              <w:bottom w:val="single" w:sz="4" w:space="0" w:color="000000"/>
+              <w:right w:val="single" w:sz="4" w:space="0" w:color="000000"/>
+            </w:tcBorders>
+          </w:tcPr>
+          <w:p>
+            <w:pPr>
+              <w:snapToGrid w:val="0"/>
+              <w:spacing w:after="0" w:line="100" w:lineRule="atLeast"/>
+              <w:rPr>
+                <w:rFonts w:ascii="Times New Roman" w:hAnsi="Times New Roman"/>
+                <w:sz w:val="20"/>
+                <w:szCs w:val="20"/>
+              </w:rPr>
+            </w:pPr>
           </w:p>
         </w:tc>
       </w:tr>

</xml_diff>